<commit_message>
Update Sysmex Hospital Referral Database.docx
</commit_message>
<xml_diff>
--- a/Sysmex Hospital Referral Database.docx
+++ b/Sysmex Hospital Referral Database.docx
@@ -35,6 +35,7 @@
       <w:tblPr>
         <w:tblStyle w:val="TableGrid"/>
         <w:tblW w:w="0" w:type="auto"/>
+        <w:tblInd w:w="-5" w:type="dxa"/>
         <w:tblLayout w:type="fixed"/>
         <w:tblLook w:val="04A0" w:firstRow="1" w:lastRow="0" w:firstColumn="1" w:lastColumn="0" w:noHBand="0" w:noVBand="1"/>
       </w:tblPr>
@@ -53,7 +54,10 @@
           <w:tcPr>
             <w:tcW w:w="1555" w:type="dxa"/>
             <w:tcBorders>
-              <w:bottom w:val="single" w:sz="4" w:space="0" w:color="auto"/>
+              <w:top w:val="single" w:sz="4" w:space="0" w:color="auto"/>
+              <w:left w:val="single" w:sz="4" w:space="0" w:color="auto"/>
+              <w:bottom w:val="single" w:sz="4" w:space="0" w:color="auto"/>
+              <w:right w:val="single" w:sz="4" w:space="0" w:color="auto"/>
             </w:tcBorders>
             <w:shd w:val="clear" w:color="auto" w:fill="F2F2F2" w:themeFill="background1" w:themeFillShade="F2"/>
           </w:tcPr>
@@ -78,7 +82,10 @@
           <w:tcPr>
             <w:tcW w:w="1701" w:type="dxa"/>
             <w:tcBorders>
-              <w:bottom w:val="single" w:sz="4" w:space="0" w:color="auto"/>
+              <w:top w:val="single" w:sz="4" w:space="0" w:color="auto"/>
+              <w:left w:val="single" w:sz="4" w:space="0" w:color="auto"/>
+              <w:bottom w:val="single" w:sz="4" w:space="0" w:color="auto"/>
+              <w:right w:val="single" w:sz="4" w:space="0" w:color="auto"/>
             </w:tcBorders>
             <w:shd w:val="clear" w:color="auto" w:fill="F2F2F2" w:themeFill="background1" w:themeFillShade="F2"/>
           </w:tcPr>
@@ -103,7 +110,10 @@
           <w:tcPr>
             <w:tcW w:w="1842" w:type="dxa"/>
             <w:tcBorders>
-              <w:bottom w:val="single" w:sz="4" w:space="0" w:color="auto"/>
+              <w:top w:val="single" w:sz="4" w:space="0" w:color="auto"/>
+              <w:left w:val="single" w:sz="4" w:space="0" w:color="auto"/>
+              <w:bottom w:val="single" w:sz="4" w:space="0" w:color="auto"/>
+              <w:right w:val="single" w:sz="4" w:space="0" w:color="auto"/>
             </w:tcBorders>
             <w:shd w:val="clear" w:color="auto" w:fill="F2F2F2" w:themeFill="background1" w:themeFillShade="F2"/>
           </w:tcPr>
@@ -128,7 +138,10 @@
           <w:tcPr>
             <w:tcW w:w="851" w:type="dxa"/>
             <w:tcBorders>
-              <w:bottom w:val="single" w:sz="4" w:space="0" w:color="auto"/>
+              <w:top w:val="single" w:sz="4" w:space="0" w:color="auto"/>
+              <w:left w:val="single" w:sz="4" w:space="0" w:color="auto"/>
+              <w:bottom w:val="single" w:sz="4" w:space="0" w:color="auto"/>
+              <w:right w:val="single" w:sz="4" w:space="0" w:color="auto"/>
             </w:tcBorders>
             <w:shd w:val="clear" w:color="auto" w:fill="F2F2F2" w:themeFill="background1" w:themeFillShade="F2"/>
           </w:tcPr>
@@ -153,7 +166,10 @@
           <w:tcPr>
             <w:tcW w:w="567" w:type="dxa"/>
             <w:tcBorders>
-              <w:bottom w:val="single" w:sz="4" w:space="0" w:color="auto"/>
+              <w:top w:val="single" w:sz="4" w:space="0" w:color="auto"/>
+              <w:left w:val="single" w:sz="4" w:space="0" w:color="auto"/>
+              <w:bottom w:val="single" w:sz="4" w:space="0" w:color="auto"/>
+              <w:right w:val="single" w:sz="4" w:space="0" w:color="auto"/>
             </w:tcBorders>
             <w:shd w:val="clear" w:color="auto" w:fill="F2F2F2" w:themeFill="background1" w:themeFillShade="F2"/>
           </w:tcPr>
@@ -178,7 +194,10 @@
           <w:tcPr>
             <w:tcW w:w="1559" w:type="dxa"/>
             <w:tcBorders>
-              <w:bottom w:val="single" w:sz="4" w:space="0" w:color="auto"/>
+              <w:top w:val="single" w:sz="4" w:space="0" w:color="auto"/>
+              <w:left w:val="single" w:sz="4" w:space="0" w:color="auto"/>
+              <w:bottom w:val="single" w:sz="4" w:space="0" w:color="auto"/>
+              <w:right w:val="single" w:sz="4" w:space="0" w:color="auto"/>
             </w:tcBorders>
             <w:shd w:val="clear" w:color="auto" w:fill="F2F2F2" w:themeFill="background1" w:themeFillShade="F2"/>
           </w:tcPr>
@@ -203,7 +222,10 @@
           <w:tcPr>
             <w:tcW w:w="2977" w:type="dxa"/>
             <w:tcBorders>
-              <w:bottom w:val="single" w:sz="4" w:space="0" w:color="auto"/>
+              <w:top w:val="single" w:sz="4" w:space="0" w:color="auto"/>
+              <w:left w:val="single" w:sz="4" w:space="0" w:color="auto"/>
+              <w:bottom w:val="single" w:sz="4" w:space="0" w:color="auto"/>
+              <w:right w:val="single" w:sz="4" w:space="0" w:color="auto"/>
             </w:tcBorders>
             <w:shd w:val="clear" w:color="auto" w:fill="F2F2F2" w:themeFill="background1" w:themeFillShade="F2"/>
           </w:tcPr>
@@ -228,7 +250,10 @@
           <w:tcPr>
             <w:tcW w:w="3338" w:type="dxa"/>
             <w:tcBorders>
-              <w:bottom w:val="single" w:sz="4" w:space="0" w:color="auto"/>
+              <w:top w:val="single" w:sz="4" w:space="0" w:color="auto"/>
+              <w:left w:val="single" w:sz="4" w:space="0" w:color="auto"/>
+              <w:bottom w:val="single" w:sz="4" w:space="0" w:color="auto"/>
+              <w:right w:val="single" w:sz="4" w:space="0" w:color="auto"/>
             </w:tcBorders>
             <w:shd w:val="clear" w:color="auto" w:fill="F2F2F2" w:themeFill="background1" w:themeFillShade="F2"/>
           </w:tcPr>
@@ -253,6 +278,30 @@
       <w:tr>
         <w:tc>
           <w:tcPr>
+            <w:tcW w:w="14390" w:type="dxa"/>
+            <w:gridSpan w:val="8"/>
+            <w:tcBorders>
+              <w:top w:val="single" w:sz="4" w:space="0" w:color="auto"/>
+              <w:left w:val="nil"/>
+              <w:bottom w:val="single" w:sz="4" w:space="0" w:color="auto"/>
+              <w:right w:val="nil"/>
+            </w:tcBorders>
+            <w:shd w:val="clear" w:color="auto" w:fill="auto"/>
+          </w:tcPr>
+          <w:p>
+            <w:pPr>
+              <w:jc w:val="center"/>
+              <w:rPr>
+                <w:b/>
+                <w:bCs/>
+              </w:rPr>
+            </w:pPr>
+          </w:p>
+        </w:tc>
+      </w:tr>
+      <w:tr>
+        <w:tc>
+          <w:tcPr>
             <w:tcW w:w="1555" w:type="dxa"/>
             <w:vMerge w:val="restart"/>
           </w:tcPr>
@@ -452,6 +501,19 @@
       <w:tr>
         <w:tc>
           <w:tcPr>
+            <w:tcW w:w="14390" w:type="dxa"/>
+            <w:gridSpan w:val="8"/>
+            <w:tcBorders>
+              <w:left w:val="nil"/>
+              <w:bottom w:val="single" w:sz="4" w:space="0" w:color="auto"/>
+            </w:tcBorders>
+          </w:tcPr>
+          <w:p/>
+        </w:tc>
+      </w:tr>
+      <w:tr>
+        <w:tc>
+          <w:tcPr>
             <w:tcW w:w="1555" w:type="dxa"/>
             <w:vMerge w:val="restart"/>
           </w:tcPr>
@@ -803,6 +865,19 @@
       <w:tr>
         <w:tc>
           <w:tcPr>
+            <w:tcW w:w="14390" w:type="dxa"/>
+            <w:gridSpan w:val="8"/>
+            <w:tcBorders>
+              <w:left w:val="nil"/>
+              <w:bottom w:val="single" w:sz="4" w:space="0" w:color="auto"/>
+            </w:tcBorders>
+          </w:tcPr>
+          <w:p/>
+        </w:tc>
+      </w:tr>
+      <w:tr>
+        <w:tc>
+          <w:tcPr>
             <w:tcW w:w="1555" w:type="dxa"/>
             <w:vMerge w:val="restart"/>
           </w:tcPr>
@@ -818,61 +893,49 @@
                 <w:b/>
                 <w:bCs/>
               </w:rPr>
-              <w:t>ReferrerType</w:t>
+              <w:t>Referrer</w:t>
             </w:r>
           </w:p>
         </w:tc>
         <w:tc>
           <w:tcPr>
             <w:tcW w:w="1701" w:type="dxa"/>
-            <w:tcBorders>
-              <w:bottom w:val="single" w:sz="4" w:space="0" w:color="auto"/>
-            </w:tcBorders>
-          </w:tcPr>
-          <w:p>
-            <w:pPr>
-              <w:rPr>
-                <w:b/>
-                <w:bCs/>
-              </w:rPr>
-            </w:pPr>
-            <w:r>
-              <w:rPr>
-                <w:b/>
-                <w:bCs/>
-              </w:rPr>
-              <w:t>refTypeID</w:t>
+          </w:tcPr>
+          <w:p>
+            <w:pPr>
+              <w:rPr>
+                <w:b/>
+                <w:bCs/>
+              </w:rPr>
+            </w:pPr>
+            <w:r>
+              <w:rPr>
+                <w:b/>
+                <w:bCs/>
+              </w:rPr>
+              <w:t>refID</w:t>
             </w:r>
           </w:p>
         </w:tc>
         <w:tc>
           <w:tcPr>
             <w:tcW w:w="1842" w:type="dxa"/>
-            <w:tcBorders>
-              <w:bottom w:val="single" w:sz="4" w:space="0" w:color="auto"/>
-            </w:tcBorders>
-          </w:tcPr>
-          <w:p>
-            <w:r>
-              <w:t>TINYINT</w:t>
+          </w:tcPr>
+          <w:p>
+            <w:r>
+              <w:t>SMALLINT</w:t>
             </w:r>
           </w:p>
         </w:tc>
         <w:tc>
           <w:tcPr>
             <w:tcW w:w="851" w:type="dxa"/>
-            <w:tcBorders>
-              <w:bottom w:val="single" w:sz="4" w:space="0" w:color="auto"/>
-            </w:tcBorders>
           </w:tcPr>
           <w:p/>
         </w:tc>
         <w:tc>
           <w:tcPr>
             <w:tcW w:w="567" w:type="dxa"/>
-            <w:tcBorders>
-              <w:bottom w:val="single" w:sz="4" w:space="0" w:color="auto"/>
-            </w:tcBorders>
           </w:tcPr>
           <w:p>
             <w:pPr>
@@ -893,47 +956,22 @@
         <w:tc>
           <w:tcPr>
             <w:tcW w:w="1559" w:type="dxa"/>
-            <w:tcBorders>
-              <w:bottom w:val="single" w:sz="4" w:space="0" w:color="auto"/>
-            </w:tcBorders>
-          </w:tcPr>
-          <w:p>
-            <w:pPr>
-              <w:rPr>
-                <w:b/>
-                <w:bCs/>
-              </w:rPr>
-            </w:pPr>
-          </w:p>
+          </w:tcPr>
+          <w:p/>
         </w:tc>
         <w:tc>
           <w:tcPr>
             <w:tcW w:w="2977" w:type="dxa"/>
-            <w:tcBorders>
-              <w:bottom w:val="single" w:sz="4" w:space="0" w:color="auto"/>
-            </w:tcBorders>
           </w:tcPr>
           <w:p/>
         </w:tc>
         <w:tc>
           <w:tcPr>
             <w:tcW w:w="3338" w:type="dxa"/>
-            <w:tcBorders>
-              <w:bottom w:val="single" w:sz="4" w:space="0" w:color="auto"/>
-            </w:tcBorders>
-          </w:tcPr>
-          <w:p>
-            <w:r>
-              <w:t>Unique r</w:t>
-            </w:r>
-            <w:r>
-              <w:t>eferrer type</w:t>
-            </w:r>
-            <w:r>
-              <w:t xml:space="preserve"> ID</w:t>
-            </w:r>
-            <w:r>
-              <w:t>.</w:t>
+          </w:tcPr>
+          <w:p>
+            <w:r>
+              <w:t>Unique referrer ID.</w:t>
             </w:r>
           </w:p>
         </w:tc>
@@ -943,38 +981,22 @@
           <w:tcPr>
             <w:tcW w:w="1555" w:type="dxa"/>
             <w:vMerge/>
-            <w:tcBorders>
-              <w:bottom w:val="single" w:sz="4" w:space="0" w:color="auto"/>
-            </w:tcBorders>
-          </w:tcPr>
-          <w:p>
-            <w:pPr>
-              <w:rPr>
-                <w:b/>
-                <w:bCs/>
-              </w:rPr>
-            </w:pPr>
-          </w:p>
+          </w:tcPr>
+          <w:p/>
         </w:tc>
         <w:tc>
           <w:tcPr>
             <w:tcW w:w="1701" w:type="dxa"/>
-            <w:tcBorders>
-              <w:bottom w:val="single" w:sz="4" w:space="0" w:color="auto"/>
-            </w:tcBorders>
-          </w:tcPr>
-          <w:p>
-            <w:r>
-              <w:t>refType</w:t>
+          </w:tcPr>
+          <w:p>
+            <w:r>
+              <w:t>refFirstName</w:t>
             </w:r>
           </w:p>
         </w:tc>
         <w:tc>
           <w:tcPr>
             <w:tcW w:w="1842" w:type="dxa"/>
-            <w:tcBorders>
-              <w:bottom w:val="single" w:sz="4" w:space="0" w:color="auto"/>
-            </w:tcBorders>
           </w:tcPr>
           <w:p>
             <w:r>
@@ -985,105 +1007,38 @@
         <w:tc>
           <w:tcPr>
             <w:tcW w:w="851" w:type="dxa"/>
-            <w:tcBorders>
-              <w:bottom w:val="single" w:sz="4" w:space="0" w:color="auto"/>
-            </w:tcBorders>
-          </w:tcPr>
-          <w:p>
-            <w:r>
-              <w:t>20</w:t>
+          </w:tcPr>
+          <w:p>
+            <w:r>
+              <w:t>30</w:t>
             </w:r>
           </w:p>
         </w:tc>
         <w:tc>
           <w:tcPr>
             <w:tcW w:w="567" w:type="dxa"/>
-            <w:tcBorders>
-              <w:bottom w:val="single" w:sz="4" w:space="0" w:color="auto"/>
-            </w:tcBorders>
-          </w:tcPr>
-          <w:p>
-            <w:pPr>
-              <w:rPr>
-                <w:b/>
-                <w:bCs/>
-              </w:rPr>
-            </w:pPr>
-          </w:p>
+          </w:tcPr>
+          <w:p/>
         </w:tc>
         <w:tc>
           <w:tcPr>
             <w:tcW w:w="1559" w:type="dxa"/>
-            <w:tcBorders>
-              <w:bottom w:val="single" w:sz="4" w:space="0" w:color="auto"/>
-            </w:tcBorders>
-          </w:tcPr>
-          <w:p>
-            <w:pPr>
-              <w:rPr>
-                <w:b/>
-                <w:bCs/>
-              </w:rPr>
-            </w:pPr>
-          </w:p>
+          </w:tcPr>
+          <w:p/>
         </w:tc>
         <w:tc>
           <w:tcPr>
             <w:tcW w:w="2977" w:type="dxa"/>
-            <w:tcBorders>
-              <w:bottom w:val="single" w:sz="4" w:space="0" w:color="auto"/>
-            </w:tcBorders>
-          </w:tcPr>
-          <w:p>
-            <w:r>
-              <w:rPr>
-                <w:b/>
-                <w:bCs/>
-              </w:rPr>
-              <w:t>GP</w:t>
-            </w:r>
-            <w:r>
-              <w:t xml:space="preserve">, </w:t>
-            </w:r>
-            <w:r>
-              <w:rPr>
-                <w:b/>
-                <w:bCs/>
-              </w:rPr>
-              <w:t>Internal</w:t>
-            </w:r>
-            <w:r>
-              <w:t xml:space="preserve">, </w:t>
-            </w:r>
-            <w:r>
-              <w:rPr>
-                <w:b/>
-                <w:bCs/>
-              </w:rPr>
-              <w:t>Private</w:t>
-            </w:r>
-            <w:r>
-              <w:t xml:space="preserve"> or </w:t>
-            </w:r>
-            <w:r>
-              <w:rPr>
-                <w:b/>
-                <w:bCs/>
-              </w:rPr>
-              <w:t>Other Hospital</w:t>
-            </w:r>
-          </w:p>
+          </w:tcPr>
+          <w:p/>
         </w:tc>
         <w:tc>
           <w:tcPr>
             <w:tcW w:w="3338" w:type="dxa"/>
-            <w:tcBorders>
-              <w:bottom w:val="single" w:sz="4" w:space="0" w:color="auto"/>
-            </w:tcBorders>
-          </w:tcPr>
-          <w:p>
-            <w:r>
-              <w:t>Referrer type.</w:t>
+          </w:tcPr>
+          <w:p>
+            <w:r>
+              <w:t>Referrer first name.</w:t>
             </w:r>
           </w:p>
         </w:tc>
@@ -1092,41 +1047,17 @@
         <w:tc>
           <w:tcPr>
             <w:tcW w:w="1555" w:type="dxa"/>
-            <w:vMerge w:val="restart"/>
-          </w:tcPr>
-          <w:p>
-            <w:pPr>
-              <w:rPr>
-                <w:b/>
-                <w:bCs/>
-              </w:rPr>
-            </w:pPr>
-            <w:r>
-              <w:rPr>
-                <w:b/>
-                <w:bCs/>
-              </w:rPr>
-              <w:t>Referrer</w:t>
-            </w:r>
-          </w:p>
+            <w:vMerge/>
+          </w:tcPr>
+          <w:p/>
         </w:tc>
         <w:tc>
           <w:tcPr>
             <w:tcW w:w="1701" w:type="dxa"/>
           </w:tcPr>
           <w:p>
-            <w:pPr>
-              <w:rPr>
-                <w:b/>
-                <w:bCs/>
-              </w:rPr>
-            </w:pPr>
-            <w:r>
-              <w:rPr>
-                <w:b/>
-                <w:bCs/>
-              </w:rPr>
-              <w:t>refID</w:t>
+            <w:r>
+              <w:t>refLastName</w:t>
             </w:r>
           </w:p>
         </w:tc>
@@ -1136,7 +1067,7 @@
           </w:tcPr>
           <w:p>
             <w:r>
-              <w:t>SMALLINT</w:t>
+              <w:t>VARCHAR</w:t>
             </w:r>
           </w:p>
         </w:tc>
@@ -1144,27 +1075,17 @@
           <w:tcPr>
             <w:tcW w:w="851" w:type="dxa"/>
           </w:tcPr>
-          <w:p/>
+          <w:p>
+            <w:r>
+              <w:t>35</w:t>
+            </w:r>
+          </w:p>
         </w:tc>
         <w:tc>
           <w:tcPr>
             <w:tcW w:w="567" w:type="dxa"/>
           </w:tcPr>
-          <w:p>
-            <w:pPr>
-              <w:rPr>
-                <w:b/>
-                <w:bCs/>
-              </w:rPr>
-            </w:pPr>
-            <w:r>
-              <w:rPr>
-                <w:b/>
-                <w:bCs/>
-              </w:rPr>
-              <w:t>PK</w:t>
-            </w:r>
-          </w:p>
+          <w:p/>
         </w:tc>
         <w:tc>
           <w:tcPr>
@@ -1184,7 +1105,7 @@
           </w:tcPr>
           <w:p>
             <w:r>
-              <w:t>Unique referrer ID.</w:t>
+              <w:t>Referrer last name.</w:t>
             </w:r>
           </w:p>
         </w:tc>
@@ -1194,22 +1115,31 @@
           <w:tcPr>
             <w:tcW w:w="1555" w:type="dxa"/>
             <w:vMerge/>
+            <w:tcBorders>
+              <w:bottom w:val="single" w:sz="4" w:space="0" w:color="auto"/>
+            </w:tcBorders>
           </w:tcPr>
           <w:p/>
         </w:tc>
         <w:tc>
           <w:tcPr>
             <w:tcW w:w="1701" w:type="dxa"/>
-          </w:tcPr>
-          <w:p>
-            <w:r>
-              <w:t>refFirstName</w:t>
+            <w:tcBorders>
+              <w:bottom w:val="single" w:sz="4" w:space="0" w:color="auto"/>
+            </w:tcBorders>
+          </w:tcPr>
+          <w:p>
+            <w:r>
+              <w:t>refType</w:t>
             </w:r>
           </w:p>
         </w:tc>
         <w:tc>
           <w:tcPr>
             <w:tcW w:w="1842" w:type="dxa"/>
+            <w:tcBorders>
+              <w:bottom w:val="single" w:sz="4" w:space="0" w:color="auto"/>
+            </w:tcBorders>
           </w:tcPr>
           <w:p>
             <w:r>
@@ -1220,38 +1150,98 @@
         <w:tc>
           <w:tcPr>
             <w:tcW w:w="851" w:type="dxa"/>
-          </w:tcPr>
-          <w:p>
-            <w:r>
-              <w:t>30</w:t>
+            <w:tcBorders>
+              <w:bottom w:val="single" w:sz="4" w:space="0" w:color="auto"/>
+            </w:tcBorders>
+          </w:tcPr>
+          <w:p>
+            <w:r>
+              <w:t>20</w:t>
             </w:r>
           </w:p>
         </w:tc>
         <w:tc>
           <w:tcPr>
             <w:tcW w:w="567" w:type="dxa"/>
+            <w:tcBorders>
+              <w:bottom w:val="single" w:sz="4" w:space="0" w:color="auto"/>
+            </w:tcBorders>
           </w:tcPr>
           <w:p/>
         </w:tc>
         <w:tc>
           <w:tcPr>
             <w:tcW w:w="1559" w:type="dxa"/>
-          </w:tcPr>
-          <w:p/>
+            <w:tcBorders>
+              <w:bottom w:val="single" w:sz="4" w:space="0" w:color="auto"/>
+            </w:tcBorders>
+          </w:tcPr>
+          <w:p>
+            <w:pPr>
+              <w:rPr>
+                <w:b/>
+                <w:bCs/>
+              </w:rPr>
+            </w:pPr>
+          </w:p>
         </w:tc>
         <w:tc>
           <w:tcPr>
             <w:tcW w:w="2977" w:type="dxa"/>
-          </w:tcPr>
-          <w:p/>
+            <w:tcBorders>
+              <w:bottom w:val="single" w:sz="4" w:space="0" w:color="auto"/>
+            </w:tcBorders>
+          </w:tcPr>
+          <w:p>
+            <w:r>
+              <w:rPr>
+                <w:b/>
+                <w:bCs/>
+              </w:rPr>
+              <w:t>GP</w:t>
+            </w:r>
+            <w:r>
+              <w:t xml:space="preserve">, </w:t>
+            </w:r>
+            <w:r>
+              <w:rPr>
+                <w:b/>
+                <w:bCs/>
+              </w:rPr>
+              <w:t>Internal</w:t>
+            </w:r>
+            <w:r>
+              <w:t xml:space="preserve">, </w:t>
+            </w:r>
+            <w:r>
+              <w:rPr>
+                <w:b/>
+                <w:bCs/>
+              </w:rPr>
+              <w:t>Private</w:t>
+            </w:r>
+            <w:r>
+              <w:t xml:space="preserve"> or </w:t>
+            </w:r>
+            <w:r>
+              <w:rPr>
+                <w:b/>
+                <w:bCs/>
+              </w:rPr>
+              <w:t>Other Hospital</w:t>
+            </w:r>
+          </w:p>
         </w:tc>
         <w:tc>
           <w:tcPr>
             <w:tcW w:w="3338" w:type="dxa"/>
-          </w:tcPr>
-          <w:p>
-            <w:r>
-              <w:t>Referrer first name.</w:t>
+            <w:tcBorders>
+              <w:bottom w:val="single" w:sz="4" w:space="0" w:color="auto"/>
+            </w:tcBorders>
+          </w:tcPr>
+          <w:p>
+            <w:r>
+              <w:t>Referrer type.</w:t>
             </w:r>
           </w:p>
         </w:tc>
@@ -1259,6 +1249,125 @@
       <w:tr>
         <w:tc>
           <w:tcPr>
+            <w:tcW w:w="14390" w:type="dxa"/>
+            <w:gridSpan w:val="8"/>
+            <w:tcBorders>
+              <w:left w:val="nil"/>
+              <w:bottom w:val="single" w:sz="4" w:space="0" w:color="auto"/>
+              <w:right w:val="nil"/>
+            </w:tcBorders>
+          </w:tcPr>
+          <w:p/>
+        </w:tc>
+      </w:tr>
+      <w:tr>
+        <w:tc>
+          <w:tcPr>
+            <w:tcW w:w="1555" w:type="dxa"/>
+            <w:vMerge w:val="restart"/>
+          </w:tcPr>
+          <w:p>
+            <w:pPr>
+              <w:rPr>
+                <w:b/>
+                <w:bCs/>
+              </w:rPr>
+            </w:pPr>
+            <w:r>
+              <w:rPr>
+                <w:b/>
+                <w:bCs/>
+              </w:rPr>
+              <w:t>Patient</w:t>
+            </w:r>
+          </w:p>
+        </w:tc>
+        <w:tc>
+          <w:tcPr>
+            <w:tcW w:w="1701" w:type="dxa"/>
+          </w:tcPr>
+          <w:p>
+            <w:pPr>
+              <w:rPr>
+                <w:b/>
+                <w:bCs/>
+              </w:rPr>
+            </w:pPr>
+            <w:r>
+              <w:rPr>
+                <w:b/>
+                <w:bCs/>
+              </w:rPr>
+              <w:t>patNHI</w:t>
+            </w:r>
+          </w:p>
+        </w:tc>
+        <w:tc>
+          <w:tcPr>
+            <w:tcW w:w="1842" w:type="dxa"/>
+          </w:tcPr>
+          <w:p>
+            <w:r>
+              <w:t>VARCHAR</w:t>
+            </w:r>
+          </w:p>
+        </w:tc>
+        <w:tc>
+          <w:tcPr>
+            <w:tcW w:w="851" w:type="dxa"/>
+          </w:tcPr>
+          <w:p>
+            <w:r>
+              <w:t>7</w:t>
+            </w:r>
+          </w:p>
+        </w:tc>
+        <w:tc>
+          <w:tcPr>
+            <w:tcW w:w="567" w:type="dxa"/>
+          </w:tcPr>
+          <w:p>
+            <w:pPr>
+              <w:rPr>
+                <w:b/>
+                <w:bCs/>
+              </w:rPr>
+            </w:pPr>
+            <w:r>
+              <w:rPr>
+                <w:b/>
+                <w:bCs/>
+              </w:rPr>
+              <w:t>PK</w:t>
+            </w:r>
+          </w:p>
+        </w:tc>
+        <w:tc>
+          <w:tcPr>
+            <w:tcW w:w="1559" w:type="dxa"/>
+          </w:tcPr>
+          <w:p/>
+        </w:tc>
+        <w:tc>
+          <w:tcPr>
+            <w:tcW w:w="2977" w:type="dxa"/>
+          </w:tcPr>
+          <w:p/>
+        </w:tc>
+        <w:tc>
+          <w:tcPr>
+            <w:tcW w:w="3338" w:type="dxa"/>
+          </w:tcPr>
+          <w:p>
+            <w:r>
+              <w:t>Personal NHI Identifier.</w:t>
+            </w:r>
+          </w:p>
+        </w:tc>
+      </w:tr>
+      <w:tr>
+        <w:tc>
+          <w:tcPr>
             <w:tcW w:w="1555" w:type="dxa"/>
             <w:vMerge/>
           </w:tcPr>
@@ -1270,7 +1379,7 @@
           </w:tcPr>
           <w:p>
             <w:r>
-              <w:t>refLastName</w:t>
+              <w:t>patFirstName</w:t>
             </w:r>
           </w:p>
         </w:tc>
@@ -1290,7 +1399,7 @@
           </w:tcPr>
           <w:p>
             <w:r>
-              <w:t>35</w:t>
+              <w:t>30</w:t>
             </w:r>
           </w:p>
         </w:tc>
@@ -1318,7 +1427,7 @@
           </w:tcPr>
           <w:p>
             <w:r>
-              <w:t>Referrer last name.</w:t>
+              <w:t>Patient first name.</w:t>
             </w:r>
           </w:p>
         </w:tc>
@@ -1328,148 +1437,83 @@
           <w:tcPr>
             <w:tcW w:w="1555" w:type="dxa"/>
             <w:vMerge/>
-            <w:tcBorders>
-              <w:bottom w:val="single" w:sz="4" w:space="0" w:color="auto"/>
-            </w:tcBorders>
           </w:tcPr>
           <w:p/>
         </w:tc>
         <w:tc>
           <w:tcPr>
             <w:tcW w:w="1701" w:type="dxa"/>
-            <w:tcBorders>
-              <w:bottom w:val="single" w:sz="4" w:space="0" w:color="auto"/>
-            </w:tcBorders>
-          </w:tcPr>
-          <w:p>
-            <w:r>
-              <w:t>refType</w:t>
-            </w:r>
-            <w:r>
-              <w:t>ID</w:t>
+          </w:tcPr>
+          <w:p>
+            <w:r>
+              <w:t>patLastname</w:t>
             </w:r>
           </w:p>
         </w:tc>
         <w:tc>
           <w:tcPr>
             <w:tcW w:w="1842" w:type="dxa"/>
-            <w:tcBorders>
-              <w:bottom w:val="single" w:sz="4" w:space="0" w:color="auto"/>
-            </w:tcBorders>
-          </w:tcPr>
-          <w:p>
-            <w:r>
-              <w:t>TINYINT</w:t>
+          </w:tcPr>
+          <w:p>
+            <w:r>
+              <w:t>VARCHAR</w:t>
             </w:r>
           </w:p>
         </w:tc>
         <w:tc>
           <w:tcPr>
             <w:tcW w:w="851" w:type="dxa"/>
-            <w:tcBorders>
-              <w:bottom w:val="single" w:sz="4" w:space="0" w:color="auto"/>
-            </w:tcBorders>
-          </w:tcPr>
-          <w:p/>
+          </w:tcPr>
+          <w:p>
+            <w:r>
+              <w:t>35</w:t>
+            </w:r>
+          </w:p>
         </w:tc>
         <w:tc>
           <w:tcPr>
             <w:tcW w:w="567" w:type="dxa"/>
-            <w:tcBorders>
-              <w:bottom w:val="single" w:sz="4" w:space="0" w:color="auto"/>
-            </w:tcBorders>
-          </w:tcPr>
-          <w:p>
-            <w:r>
-              <w:t>FK</w:t>
-            </w:r>
-          </w:p>
+          </w:tcPr>
+          <w:p/>
         </w:tc>
         <w:tc>
           <w:tcPr>
             <w:tcW w:w="1559" w:type="dxa"/>
-            <w:tcBorders>
-              <w:bottom w:val="single" w:sz="4" w:space="0" w:color="auto"/>
-            </w:tcBorders>
-          </w:tcPr>
-          <w:p>
-            <w:pPr>
-              <w:rPr>
-                <w:b/>
-                <w:bCs/>
-              </w:rPr>
-            </w:pPr>
-            <w:r>
-              <w:rPr>
-                <w:b/>
-                <w:bCs/>
-              </w:rPr>
-              <w:t>ReferrerType</w:t>
-            </w:r>
-          </w:p>
+          </w:tcPr>
+          <w:p/>
         </w:tc>
         <w:tc>
           <w:tcPr>
             <w:tcW w:w="2977" w:type="dxa"/>
-            <w:tcBorders>
-              <w:bottom w:val="single" w:sz="4" w:space="0" w:color="auto"/>
-            </w:tcBorders>
-          </w:tcPr>
-          <w:p>
-            <w:r>
-              <w:t>Lookup</w:t>
-            </w:r>
-          </w:p>
+          </w:tcPr>
+          <w:p/>
         </w:tc>
         <w:tc>
           <w:tcPr>
             <w:tcW w:w="3338" w:type="dxa"/>
-            <w:tcBorders>
-              <w:bottom w:val="single" w:sz="4" w:space="0" w:color="auto"/>
-            </w:tcBorders>
-          </w:tcPr>
-          <w:p/>
+          </w:tcPr>
+          <w:p>
+            <w:r>
+              <w:t>Patient last name.</w:t>
+            </w:r>
+          </w:p>
         </w:tc>
       </w:tr>
       <w:tr>
         <w:tc>
           <w:tcPr>
             <w:tcW w:w="1555" w:type="dxa"/>
-            <w:vMerge w:val="restart"/>
-          </w:tcPr>
-          <w:p>
-            <w:pPr>
-              <w:rPr>
-                <w:b/>
-                <w:bCs/>
-              </w:rPr>
-            </w:pPr>
-            <w:r>
-              <w:rPr>
-                <w:b/>
-                <w:bCs/>
-              </w:rPr>
-              <w:t>Patient</w:t>
-            </w:r>
-          </w:p>
+            <w:vMerge/>
+          </w:tcPr>
+          <w:p/>
         </w:tc>
         <w:tc>
           <w:tcPr>
             <w:tcW w:w="1701" w:type="dxa"/>
           </w:tcPr>
           <w:p>
-            <w:pPr>
-              <w:rPr>
-                <w:b/>
-                <w:bCs/>
-              </w:rPr>
-            </w:pPr>
-            <w:r>
-              <w:rPr>
-                <w:b/>
-                <w:bCs/>
-              </w:rPr>
-              <w:t>patNHI</w:t>
+            <w:r>
+              <w:t>patDOB</w:t>
             </w:r>
           </w:p>
         </w:tc>
@@ -1479,7 +1523,7 @@
           </w:tcPr>
           <w:p>
             <w:r>
-              <w:t>VARCHAR</w:t>
+              <w:t>DATE</w:t>
             </w:r>
           </w:p>
         </w:tc>
@@ -1487,31 +1531,13 @@
           <w:tcPr>
             <w:tcW w:w="851" w:type="dxa"/>
           </w:tcPr>
-          <w:p>
-            <w:r>
-              <w:t>7</w:t>
-            </w:r>
-          </w:p>
+          <w:p/>
         </w:tc>
         <w:tc>
           <w:tcPr>
             <w:tcW w:w="567" w:type="dxa"/>
           </w:tcPr>
-          <w:p>
-            <w:pPr>
-              <w:rPr>
-                <w:b/>
-                <w:bCs/>
-              </w:rPr>
-            </w:pPr>
-            <w:r>
-              <w:rPr>
-                <w:b/>
-                <w:bCs/>
-              </w:rPr>
-              <w:t>PK</w:t>
-            </w:r>
-          </w:p>
+          <w:p/>
         </w:tc>
         <w:tc>
           <w:tcPr>
@@ -1523,7 +1549,11 @@
           <w:tcPr>
             <w:tcW w:w="2977" w:type="dxa"/>
           </w:tcPr>
-          <w:p/>
+          <w:p>
+            <w:r>
+              <w:t>Format – Short Date.</w:t>
+            </w:r>
+          </w:p>
         </w:tc>
         <w:tc>
           <w:tcPr>
@@ -1531,7 +1561,7 @@
           </w:tcPr>
           <w:p>
             <w:r>
-              <w:t>Personal NHI Identifier.</w:t>
+              <w:t>Patient day of birth.</w:t>
             </w:r>
           </w:p>
         </w:tc>
@@ -1541,22 +1571,31 @@
           <w:tcPr>
             <w:tcW w:w="1555" w:type="dxa"/>
             <w:vMerge/>
+            <w:tcBorders>
+              <w:bottom w:val="single" w:sz="4" w:space="0" w:color="auto"/>
+            </w:tcBorders>
           </w:tcPr>
           <w:p/>
         </w:tc>
         <w:tc>
           <w:tcPr>
             <w:tcW w:w="1701" w:type="dxa"/>
-          </w:tcPr>
-          <w:p>
-            <w:r>
-              <w:t>patFirstName</w:t>
+            <w:tcBorders>
+              <w:bottom w:val="single" w:sz="4" w:space="0" w:color="auto"/>
+            </w:tcBorders>
+          </w:tcPr>
+          <w:p>
+            <w:r>
+              <w:t>patGender</w:t>
             </w:r>
           </w:p>
         </w:tc>
         <w:tc>
           <w:tcPr>
             <w:tcW w:w="1842" w:type="dxa"/>
+            <w:tcBorders>
+              <w:bottom w:val="single" w:sz="4" w:space="0" w:color="auto"/>
+            </w:tcBorders>
           </w:tcPr>
           <w:p>
             <w:r>
@@ -1567,38 +1606,69 @@
         <w:tc>
           <w:tcPr>
             <w:tcW w:w="851" w:type="dxa"/>
-          </w:tcPr>
-          <w:p>
-            <w:r>
-              <w:t>30</w:t>
+            <w:tcBorders>
+              <w:bottom w:val="single" w:sz="4" w:space="0" w:color="auto"/>
+            </w:tcBorders>
+          </w:tcPr>
+          <w:p>
+            <w:r>
+              <w:t>1</w:t>
             </w:r>
           </w:p>
         </w:tc>
         <w:tc>
           <w:tcPr>
             <w:tcW w:w="567" w:type="dxa"/>
+            <w:tcBorders>
+              <w:bottom w:val="single" w:sz="4" w:space="0" w:color="auto"/>
+            </w:tcBorders>
           </w:tcPr>
           <w:p/>
         </w:tc>
         <w:tc>
           <w:tcPr>
             <w:tcW w:w="1559" w:type="dxa"/>
+            <w:tcBorders>
+              <w:bottom w:val="single" w:sz="4" w:space="0" w:color="auto"/>
+            </w:tcBorders>
           </w:tcPr>
           <w:p/>
         </w:tc>
         <w:tc>
           <w:tcPr>
             <w:tcW w:w="2977" w:type="dxa"/>
-          </w:tcPr>
-          <w:p/>
+            <w:tcBorders>
+              <w:bottom w:val="single" w:sz="4" w:space="0" w:color="auto"/>
+            </w:tcBorders>
+          </w:tcPr>
+          <w:p>
+            <w:r>
+              <w:t>First letter of patient’s gender.</w:t>
+            </w:r>
+          </w:p>
+          <w:p>
+            <w:r>
+              <w:rPr>
+                <w:b/>
+                <w:bCs/>
+              </w:rPr>
+              <w:t>O</w:t>
+            </w:r>
+            <w:r>
+              <w:t xml:space="preserve"> for any other than Male or Female gender.</w:t>
+            </w:r>
+          </w:p>
         </w:tc>
         <w:tc>
           <w:tcPr>
             <w:tcW w:w="3338" w:type="dxa"/>
-          </w:tcPr>
-          <w:p>
-            <w:r>
-              <w:t>Patient first name.</w:t>
+            <w:tcBorders>
+              <w:bottom w:val="single" w:sz="4" w:space="0" w:color="auto"/>
+            </w:tcBorders>
+          </w:tcPr>
+          <w:p>
+            <w:r>
+              <w:t>Patient’s gender.</w:t>
             </w:r>
           </w:p>
         </w:tc>
@@ -1606,238 +1676,15 @@
       <w:tr>
         <w:tc>
           <w:tcPr>
-            <w:tcW w:w="1555" w:type="dxa"/>
-            <w:vMerge/>
-          </w:tcPr>
-          <w:p/>
-        </w:tc>
-        <w:tc>
-          <w:tcPr>
-            <w:tcW w:w="1701" w:type="dxa"/>
-          </w:tcPr>
-          <w:p>
-            <w:r>
-              <w:t>patLastname</w:t>
-            </w:r>
-          </w:p>
-        </w:tc>
-        <w:tc>
-          <w:tcPr>
-            <w:tcW w:w="1842" w:type="dxa"/>
-          </w:tcPr>
-          <w:p>
-            <w:r>
-              <w:t>VARCHAR</w:t>
-            </w:r>
-          </w:p>
-        </w:tc>
-        <w:tc>
-          <w:tcPr>
-            <w:tcW w:w="851" w:type="dxa"/>
-          </w:tcPr>
-          <w:p>
-            <w:r>
-              <w:t>35</w:t>
-            </w:r>
-          </w:p>
-        </w:tc>
-        <w:tc>
-          <w:tcPr>
-            <w:tcW w:w="567" w:type="dxa"/>
-          </w:tcPr>
-          <w:p/>
-        </w:tc>
-        <w:tc>
-          <w:tcPr>
-            <w:tcW w:w="1559" w:type="dxa"/>
-          </w:tcPr>
-          <w:p/>
-        </w:tc>
-        <w:tc>
-          <w:tcPr>
-            <w:tcW w:w="2977" w:type="dxa"/>
-          </w:tcPr>
-          <w:p/>
-        </w:tc>
-        <w:tc>
-          <w:tcPr>
-            <w:tcW w:w="3338" w:type="dxa"/>
-          </w:tcPr>
-          <w:p>
-            <w:r>
-              <w:t>Patient last name.</w:t>
-            </w:r>
-          </w:p>
-        </w:tc>
-      </w:tr>
-      <w:tr>
-        <w:tc>
-          <w:tcPr>
-            <w:tcW w:w="1555" w:type="dxa"/>
-            <w:vMerge/>
-          </w:tcPr>
-          <w:p/>
-        </w:tc>
-        <w:tc>
-          <w:tcPr>
-            <w:tcW w:w="1701" w:type="dxa"/>
-          </w:tcPr>
-          <w:p>
-            <w:r>
-              <w:t>patDOB</w:t>
-            </w:r>
-          </w:p>
-        </w:tc>
-        <w:tc>
-          <w:tcPr>
-            <w:tcW w:w="1842" w:type="dxa"/>
-          </w:tcPr>
-          <w:p>
-            <w:r>
-              <w:t>DATE</w:t>
-            </w:r>
-          </w:p>
-        </w:tc>
-        <w:tc>
-          <w:tcPr>
-            <w:tcW w:w="851" w:type="dxa"/>
-          </w:tcPr>
-          <w:p/>
-        </w:tc>
-        <w:tc>
-          <w:tcPr>
-            <w:tcW w:w="567" w:type="dxa"/>
-          </w:tcPr>
-          <w:p/>
-        </w:tc>
-        <w:tc>
-          <w:tcPr>
-            <w:tcW w:w="1559" w:type="dxa"/>
-          </w:tcPr>
-          <w:p/>
-        </w:tc>
-        <w:tc>
-          <w:tcPr>
-            <w:tcW w:w="2977" w:type="dxa"/>
-          </w:tcPr>
-          <w:p/>
-        </w:tc>
-        <w:tc>
-          <w:tcPr>
-            <w:tcW w:w="3338" w:type="dxa"/>
-          </w:tcPr>
-          <w:p>
-            <w:r>
-              <w:t>Patient day of birth.</w:t>
-            </w:r>
-          </w:p>
-        </w:tc>
-      </w:tr>
-      <w:tr>
-        <w:tc>
-          <w:tcPr>
-            <w:tcW w:w="1555" w:type="dxa"/>
-            <w:vMerge/>
-            <w:tcBorders>
-              <w:bottom w:val="single" w:sz="4" w:space="0" w:color="auto"/>
-            </w:tcBorders>
-          </w:tcPr>
-          <w:p/>
-        </w:tc>
-        <w:tc>
-          <w:tcPr>
-            <w:tcW w:w="1701" w:type="dxa"/>
-            <w:tcBorders>
-              <w:bottom w:val="single" w:sz="4" w:space="0" w:color="auto"/>
-            </w:tcBorders>
-          </w:tcPr>
-          <w:p>
-            <w:r>
-              <w:t>patGender</w:t>
-            </w:r>
-          </w:p>
-        </w:tc>
-        <w:tc>
-          <w:tcPr>
-            <w:tcW w:w="1842" w:type="dxa"/>
-            <w:tcBorders>
-              <w:bottom w:val="single" w:sz="4" w:space="0" w:color="auto"/>
-            </w:tcBorders>
-          </w:tcPr>
-          <w:p>
-            <w:r>
-              <w:t>VARCHAR</w:t>
-            </w:r>
-          </w:p>
-        </w:tc>
-        <w:tc>
-          <w:tcPr>
-            <w:tcW w:w="851" w:type="dxa"/>
-            <w:tcBorders>
-              <w:bottom w:val="single" w:sz="4" w:space="0" w:color="auto"/>
-            </w:tcBorders>
-          </w:tcPr>
-          <w:p>
-            <w:r>
-              <w:t>1</w:t>
-            </w:r>
-          </w:p>
-        </w:tc>
-        <w:tc>
-          <w:tcPr>
-            <w:tcW w:w="567" w:type="dxa"/>
-            <w:tcBorders>
-              <w:bottom w:val="single" w:sz="4" w:space="0" w:color="auto"/>
-            </w:tcBorders>
-          </w:tcPr>
-          <w:p/>
-        </w:tc>
-        <w:tc>
-          <w:tcPr>
-            <w:tcW w:w="1559" w:type="dxa"/>
-            <w:tcBorders>
-              <w:bottom w:val="single" w:sz="4" w:space="0" w:color="auto"/>
-            </w:tcBorders>
-          </w:tcPr>
-          <w:p/>
-        </w:tc>
-        <w:tc>
-          <w:tcPr>
-            <w:tcW w:w="2977" w:type="dxa"/>
-            <w:tcBorders>
-              <w:bottom w:val="single" w:sz="4" w:space="0" w:color="auto"/>
-            </w:tcBorders>
-          </w:tcPr>
-          <w:p>
-            <w:r>
-              <w:t>First letter of patient’s gender.</w:t>
-            </w:r>
-          </w:p>
-          <w:p>
-            <w:r>
-              <w:rPr>
-                <w:b/>
-                <w:bCs/>
-              </w:rPr>
-              <w:t>O</w:t>
-            </w:r>
-            <w:r>
-              <w:t xml:space="preserve"> for any other than Male or Female gender.</w:t>
-            </w:r>
-          </w:p>
-        </w:tc>
-        <w:tc>
-          <w:tcPr>
-            <w:tcW w:w="3338" w:type="dxa"/>
-            <w:tcBorders>
-              <w:bottom w:val="single" w:sz="4" w:space="0" w:color="auto"/>
-            </w:tcBorders>
-          </w:tcPr>
-          <w:p>
-            <w:r>
-              <w:t>Patient’s gender.</w:t>
-            </w:r>
-          </w:p>
+            <w:tcW w:w="14390" w:type="dxa"/>
+            <w:gridSpan w:val="8"/>
+            <w:tcBorders>
+              <w:left w:val="nil"/>
+              <w:bottom w:val="single" w:sz="4" w:space="0" w:color="auto"/>
+              <w:right w:val="nil"/>
+            </w:tcBorders>
+          </w:tcPr>
+          <w:p/>
         </w:tc>
       </w:tr>
       <w:tr>
@@ -2445,10 +2292,17 @@
         <w:tc>
           <w:tcPr>
             <w:tcW w:w="1555" w:type="dxa"/>
+            <w:tcBorders>
+              <w:top w:val="single" w:sz="4" w:space="0" w:color="auto"/>
+              <w:left w:val="single" w:sz="4" w:space="0" w:color="auto"/>
+              <w:bottom w:val="single" w:sz="4" w:space="0" w:color="auto"/>
+              <w:right w:val="single" w:sz="4" w:space="0" w:color="auto"/>
+            </w:tcBorders>
             <w:shd w:val="clear" w:color="auto" w:fill="F2F2F2" w:themeFill="background1" w:themeFillShade="F2"/>
           </w:tcPr>
           <w:p>
             <w:pPr>
+              <w:jc w:val="center"/>
               <w:rPr>
                 <w:b/>
                 <w:bCs/>
@@ -2467,10 +2321,17 @@
         <w:tc>
           <w:tcPr>
             <w:tcW w:w="1701" w:type="dxa"/>
+            <w:tcBorders>
+              <w:top w:val="single" w:sz="4" w:space="0" w:color="auto"/>
+              <w:left w:val="single" w:sz="4" w:space="0" w:color="auto"/>
+              <w:bottom w:val="single" w:sz="4" w:space="0" w:color="auto"/>
+              <w:right w:val="single" w:sz="4" w:space="0" w:color="auto"/>
+            </w:tcBorders>
             <w:shd w:val="clear" w:color="auto" w:fill="F2F2F2" w:themeFill="background1" w:themeFillShade="F2"/>
           </w:tcPr>
           <w:p>
             <w:pPr>
+              <w:jc w:val="center"/>
               <w:rPr>
                 <w:b/>
                 <w:bCs/>
@@ -2488,9 +2349,18 @@
         <w:tc>
           <w:tcPr>
             <w:tcW w:w="1842" w:type="dxa"/>
+            <w:tcBorders>
+              <w:top w:val="single" w:sz="4" w:space="0" w:color="auto"/>
+              <w:left w:val="single" w:sz="4" w:space="0" w:color="auto"/>
+              <w:bottom w:val="single" w:sz="4" w:space="0" w:color="auto"/>
+              <w:right w:val="single" w:sz="4" w:space="0" w:color="auto"/>
+            </w:tcBorders>
             <w:shd w:val="clear" w:color="auto" w:fill="F2F2F2" w:themeFill="background1" w:themeFillShade="F2"/>
           </w:tcPr>
           <w:p>
+            <w:pPr>
+              <w:jc w:val="center"/>
+            </w:pPr>
             <w:r>
               <w:rPr>
                 <w:b/>
@@ -2503,9 +2373,18 @@
         <w:tc>
           <w:tcPr>
             <w:tcW w:w="851" w:type="dxa"/>
+            <w:tcBorders>
+              <w:top w:val="single" w:sz="4" w:space="0" w:color="auto"/>
+              <w:left w:val="single" w:sz="4" w:space="0" w:color="auto"/>
+              <w:bottom w:val="single" w:sz="4" w:space="0" w:color="auto"/>
+              <w:right w:val="single" w:sz="4" w:space="0" w:color="auto"/>
+            </w:tcBorders>
             <w:shd w:val="clear" w:color="auto" w:fill="F2F2F2" w:themeFill="background1" w:themeFillShade="F2"/>
           </w:tcPr>
           <w:p>
+            <w:pPr>
+              <w:jc w:val="center"/>
+            </w:pPr>
             <w:r>
               <w:rPr>
                 <w:b/>
@@ -2518,10 +2397,17 @@
         <w:tc>
           <w:tcPr>
             <w:tcW w:w="567" w:type="dxa"/>
+            <w:tcBorders>
+              <w:top w:val="single" w:sz="4" w:space="0" w:color="auto"/>
+              <w:left w:val="single" w:sz="4" w:space="0" w:color="auto"/>
+              <w:bottom w:val="single" w:sz="4" w:space="0" w:color="auto"/>
+              <w:right w:val="single" w:sz="4" w:space="0" w:color="auto"/>
+            </w:tcBorders>
             <w:shd w:val="clear" w:color="auto" w:fill="F2F2F2" w:themeFill="background1" w:themeFillShade="F2"/>
           </w:tcPr>
           <w:p>
             <w:pPr>
+              <w:jc w:val="center"/>
               <w:rPr>
                 <w:b/>
                 <w:bCs/>
@@ -2539,9 +2425,18 @@
         <w:tc>
           <w:tcPr>
             <w:tcW w:w="1559" w:type="dxa"/>
+            <w:tcBorders>
+              <w:top w:val="single" w:sz="4" w:space="0" w:color="auto"/>
+              <w:left w:val="single" w:sz="4" w:space="0" w:color="auto"/>
+              <w:bottom w:val="single" w:sz="4" w:space="0" w:color="auto"/>
+              <w:right w:val="single" w:sz="4" w:space="0" w:color="auto"/>
+            </w:tcBorders>
             <w:shd w:val="clear" w:color="auto" w:fill="F2F2F2" w:themeFill="background1" w:themeFillShade="F2"/>
           </w:tcPr>
           <w:p>
+            <w:pPr>
+              <w:jc w:val="center"/>
+            </w:pPr>
             <w:r>
               <w:rPr>
                 <w:b/>
@@ -2554,9 +2449,18 @@
         <w:tc>
           <w:tcPr>
             <w:tcW w:w="2977" w:type="dxa"/>
+            <w:tcBorders>
+              <w:top w:val="single" w:sz="4" w:space="0" w:color="auto"/>
+              <w:left w:val="single" w:sz="4" w:space="0" w:color="auto"/>
+              <w:bottom w:val="single" w:sz="4" w:space="0" w:color="auto"/>
+              <w:right w:val="single" w:sz="4" w:space="0" w:color="auto"/>
+            </w:tcBorders>
             <w:shd w:val="clear" w:color="auto" w:fill="F2F2F2" w:themeFill="background1" w:themeFillShade="F2"/>
           </w:tcPr>
           <w:p>
+            <w:pPr>
+              <w:jc w:val="center"/>
+            </w:pPr>
             <w:r>
               <w:rPr>
                 <w:b/>
@@ -2569,9 +2473,18 @@
         <w:tc>
           <w:tcPr>
             <w:tcW w:w="3338" w:type="dxa"/>
+            <w:tcBorders>
+              <w:top w:val="single" w:sz="4" w:space="0" w:color="auto"/>
+              <w:left w:val="single" w:sz="4" w:space="0" w:color="auto"/>
+              <w:bottom w:val="single" w:sz="4" w:space="0" w:color="auto"/>
+              <w:right w:val="single" w:sz="4" w:space="0" w:color="auto"/>
+            </w:tcBorders>
             <w:shd w:val="clear" w:color="auto" w:fill="F2F2F2" w:themeFill="background1" w:themeFillShade="F2"/>
           </w:tcPr>
           <w:p>
+            <w:pPr>
+              <w:jc w:val="center"/>
+            </w:pPr>
             <w:r>
               <w:rPr>
                 <w:b/>
@@ -2586,121 +2499,169 @@
         <w:tc>
           <w:tcPr>
             <w:tcW w:w="1555" w:type="dxa"/>
-            <w:vMerge w:val="restart"/>
-          </w:tcPr>
-          <w:p>
-            <w:pPr>
-              <w:rPr>
-                <w:b/>
-                <w:bCs/>
-              </w:rPr>
-            </w:pPr>
-            <w:r>
-              <w:rPr>
-                <w:b/>
-                <w:bCs/>
-              </w:rPr>
-              <w:t>Referral</w:t>
-            </w:r>
-            <w:r>
-              <w:rPr>
-                <w:b/>
-                <w:bCs/>
-              </w:rPr>
-              <w:t>Error</w:t>
-            </w:r>
+            <w:tcBorders>
+              <w:top w:val="single" w:sz="4" w:space="0" w:color="auto"/>
+              <w:left w:val="nil"/>
+              <w:bottom w:val="single" w:sz="4" w:space="0" w:color="auto"/>
+              <w:right w:val="nil"/>
+            </w:tcBorders>
+            <w:shd w:val="clear" w:color="auto" w:fill="auto"/>
+          </w:tcPr>
+          <w:p>
+            <w:pPr>
+              <w:jc w:val="center"/>
+              <w:rPr>
+                <w:b/>
+                <w:bCs/>
+              </w:rPr>
+            </w:pPr>
           </w:p>
         </w:tc>
         <w:tc>
           <w:tcPr>
             <w:tcW w:w="1701" w:type="dxa"/>
-          </w:tcPr>
-          <w:p>
-            <w:pPr>
-              <w:rPr>
-                <w:b/>
-                <w:bCs/>
-              </w:rPr>
-            </w:pPr>
-            <w:r>
-              <w:rPr>
-                <w:b/>
-                <w:bCs/>
-              </w:rPr>
-              <w:t>ref</w:t>
-            </w:r>
-            <w:r>
-              <w:rPr>
-                <w:b/>
-                <w:bCs/>
-              </w:rPr>
-              <w:t>Error</w:t>
-            </w:r>
-            <w:r>
-              <w:rPr>
-                <w:b/>
-                <w:bCs/>
-              </w:rPr>
-              <w:t>ID</w:t>
-            </w:r>
+            <w:tcBorders>
+              <w:top w:val="single" w:sz="4" w:space="0" w:color="auto"/>
+              <w:left w:val="nil"/>
+              <w:bottom w:val="single" w:sz="4" w:space="0" w:color="auto"/>
+              <w:right w:val="nil"/>
+            </w:tcBorders>
+            <w:shd w:val="clear" w:color="auto" w:fill="auto"/>
+          </w:tcPr>
+          <w:p>
+            <w:pPr>
+              <w:jc w:val="center"/>
+              <w:rPr>
+                <w:b/>
+                <w:bCs/>
+              </w:rPr>
+            </w:pPr>
           </w:p>
         </w:tc>
         <w:tc>
           <w:tcPr>
             <w:tcW w:w="1842" w:type="dxa"/>
-          </w:tcPr>
-          <w:p>
-            <w:r>
-              <w:t>SMALLINT</w:t>
-            </w:r>
+            <w:tcBorders>
+              <w:top w:val="single" w:sz="4" w:space="0" w:color="auto"/>
+              <w:left w:val="nil"/>
+              <w:bottom w:val="single" w:sz="4" w:space="0" w:color="auto"/>
+              <w:right w:val="nil"/>
+            </w:tcBorders>
+            <w:shd w:val="clear" w:color="auto" w:fill="auto"/>
+          </w:tcPr>
+          <w:p>
+            <w:pPr>
+              <w:jc w:val="center"/>
+              <w:rPr>
+                <w:b/>
+                <w:bCs/>
+              </w:rPr>
+            </w:pPr>
           </w:p>
         </w:tc>
         <w:tc>
           <w:tcPr>
             <w:tcW w:w="851" w:type="dxa"/>
-          </w:tcPr>
-          <w:p/>
+            <w:tcBorders>
+              <w:top w:val="single" w:sz="4" w:space="0" w:color="auto"/>
+              <w:left w:val="nil"/>
+              <w:bottom w:val="single" w:sz="4" w:space="0" w:color="auto"/>
+              <w:right w:val="nil"/>
+            </w:tcBorders>
+            <w:shd w:val="clear" w:color="auto" w:fill="auto"/>
+          </w:tcPr>
+          <w:p>
+            <w:pPr>
+              <w:jc w:val="center"/>
+              <w:rPr>
+                <w:b/>
+                <w:bCs/>
+              </w:rPr>
+            </w:pPr>
+          </w:p>
         </w:tc>
         <w:tc>
           <w:tcPr>
             <w:tcW w:w="567" w:type="dxa"/>
-          </w:tcPr>
-          <w:p>
-            <w:pPr>
-              <w:rPr>
-                <w:b/>
-                <w:bCs/>
-              </w:rPr>
-            </w:pPr>
-            <w:r>
-              <w:rPr>
-                <w:b/>
-                <w:bCs/>
-              </w:rPr>
-              <w:t>PK</w:t>
-            </w:r>
+            <w:tcBorders>
+              <w:top w:val="single" w:sz="4" w:space="0" w:color="auto"/>
+              <w:left w:val="nil"/>
+              <w:bottom w:val="single" w:sz="4" w:space="0" w:color="auto"/>
+              <w:right w:val="nil"/>
+            </w:tcBorders>
+            <w:shd w:val="clear" w:color="auto" w:fill="auto"/>
+          </w:tcPr>
+          <w:p>
+            <w:pPr>
+              <w:jc w:val="center"/>
+              <w:rPr>
+                <w:b/>
+                <w:bCs/>
+              </w:rPr>
+            </w:pPr>
           </w:p>
         </w:tc>
         <w:tc>
           <w:tcPr>
             <w:tcW w:w="1559" w:type="dxa"/>
-          </w:tcPr>
-          <w:p/>
+            <w:tcBorders>
+              <w:top w:val="single" w:sz="4" w:space="0" w:color="auto"/>
+              <w:left w:val="nil"/>
+              <w:bottom w:val="single" w:sz="4" w:space="0" w:color="auto"/>
+              <w:right w:val="nil"/>
+            </w:tcBorders>
+            <w:shd w:val="clear" w:color="auto" w:fill="auto"/>
+          </w:tcPr>
+          <w:p>
+            <w:pPr>
+              <w:jc w:val="center"/>
+              <w:rPr>
+                <w:b/>
+                <w:bCs/>
+              </w:rPr>
+            </w:pPr>
+          </w:p>
         </w:tc>
         <w:tc>
           <w:tcPr>
             <w:tcW w:w="2977" w:type="dxa"/>
-          </w:tcPr>
-          <w:p/>
+            <w:tcBorders>
+              <w:top w:val="single" w:sz="4" w:space="0" w:color="auto"/>
+              <w:left w:val="nil"/>
+              <w:bottom w:val="single" w:sz="4" w:space="0" w:color="auto"/>
+              <w:right w:val="nil"/>
+            </w:tcBorders>
+            <w:shd w:val="clear" w:color="auto" w:fill="auto"/>
+          </w:tcPr>
+          <w:p>
+            <w:pPr>
+              <w:jc w:val="center"/>
+              <w:rPr>
+                <w:b/>
+                <w:bCs/>
+              </w:rPr>
+            </w:pPr>
+          </w:p>
         </w:tc>
         <w:tc>
           <w:tcPr>
             <w:tcW w:w="3338" w:type="dxa"/>
-          </w:tcPr>
-          <w:p>
-            <w:r>
-              <w:t>Unique error referral ID.</w:t>
-            </w:r>
+            <w:tcBorders>
+              <w:top w:val="single" w:sz="4" w:space="0" w:color="auto"/>
+              <w:left w:val="nil"/>
+              <w:bottom w:val="single" w:sz="4" w:space="0" w:color="auto"/>
+              <w:right w:val="nil"/>
+            </w:tcBorders>
+            <w:shd w:val="clear" w:color="auto" w:fill="auto"/>
+          </w:tcPr>
+          <w:p>
+            <w:pPr>
+              <w:jc w:val="center"/>
+              <w:rPr>
+                <w:b/>
+                <w:bCs/>
+              </w:rPr>
+            </w:pPr>
           </w:p>
         </w:tc>
       </w:tr>
@@ -2708,65 +2669,144 @@
         <w:tc>
           <w:tcPr>
             <w:tcW w:w="1555" w:type="dxa"/>
-            <w:vMerge/>
-          </w:tcPr>
-          <w:p/>
+            <w:vMerge w:val="restart"/>
+            <w:tcBorders>
+              <w:top w:val="single" w:sz="4" w:space="0" w:color="auto"/>
+            </w:tcBorders>
+          </w:tcPr>
+          <w:p>
+            <w:pPr>
+              <w:rPr>
+                <w:b/>
+                <w:bCs/>
+              </w:rPr>
+            </w:pPr>
+            <w:r>
+              <w:rPr>
+                <w:b/>
+                <w:bCs/>
+              </w:rPr>
+              <w:t>Referral</w:t>
+            </w:r>
+            <w:r>
+              <w:rPr>
+                <w:b/>
+                <w:bCs/>
+              </w:rPr>
+              <w:t>Error</w:t>
+            </w:r>
+          </w:p>
         </w:tc>
         <w:tc>
           <w:tcPr>
             <w:tcW w:w="1701" w:type="dxa"/>
-          </w:tcPr>
-          <w:p>
-            <w:r>
-              <w:t>refDate</w:t>
+            <w:tcBorders>
+              <w:top w:val="single" w:sz="4" w:space="0" w:color="auto"/>
+            </w:tcBorders>
+          </w:tcPr>
+          <w:p>
+            <w:pPr>
+              <w:rPr>
+                <w:b/>
+                <w:bCs/>
+              </w:rPr>
+            </w:pPr>
+            <w:r>
+              <w:rPr>
+                <w:b/>
+                <w:bCs/>
+              </w:rPr>
+              <w:t>ref</w:t>
+            </w:r>
+            <w:r>
+              <w:rPr>
+                <w:b/>
+                <w:bCs/>
+              </w:rPr>
+              <w:t>Error</w:t>
+            </w:r>
+            <w:r>
+              <w:rPr>
+                <w:b/>
+                <w:bCs/>
+              </w:rPr>
+              <w:t>ID</w:t>
             </w:r>
           </w:p>
         </w:tc>
         <w:tc>
           <w:tcPr>
             <w:tcW w:w="1842" w:type="dxa"/>
-          </w:tcPr>
-          <w:p>
-            <w:r>
-              <w:t>DATE</w:t>
+            <w:tcBorders>
+              <w:top w:val="single" w:sz="4" w:space="0" w:color="auto"/>
+            </w:tcBorders>
+          </w:tcPr>
+          <w:p>
+            <w:r>
+              <w:t>SMALLINT</w:t>
             </w:r>
           </w:p>
         </w:tc>
         <w:tc>
           <w:tcPr>
             <w:tcW w:w="851" w:type="dxa"/>
+            <w:tcBorders>
+              <w:top w:val="single" w:sz="4" w:space="0" w:color="auto"/>
+            </w:tcBorders>
           </w:tcPr>
           <w:p/>
         </w:tc>
         <w:tc>
           <w:tcPr>
             <w:tcW w:w="567" w:type="dxa"/>
-          </w:tcPr>
-          <w:p/>
+            <w:tcBorders>
+              <w:top w:val="single" w:sz="4" w:space="0" w:color="auto"/>
+            </w:tcBorders>
+          </w:tcPr>
+          <w:p>
+            <w:pPr>
+              <w:rPr>
+                <w:b/>
+                <w:bCs/>
+              </w:rPr>
+            </w:pPr>
+            <w:r>
+              <w:rPr>
+                <w:b/>
+                <w:bCs/>
+              </w:rPr>
+              <w:t>PK</w:t>
+            </w:r>
+          </w:p>
         </w:tc>
         <w:tc>
           <w:tcPr>
             <w:tcW w:w="1559" w:type="dxa"/>
+            <w:tcBorders>
+              <w:top w:val="single" w:sz="4" w:space="0" w:color="auto"/>
+            </w:tcBorders>
           </w:tcPr>
           <w:p/>
         </w:tc>
         <w:tc>
           <w:tcPr>
             <w:tcW w:w="2977" w:type="dxa"/>
-          </w:tcPr>
-          <w:p>
-            <w:r>
-              <w:t>Format – Short Date.</w:t>
-            </w:r>
-          </w:p>
+            <w:tcBorders>
+              <w:top w:val="single" w:sz="4" w:space="0" w:color="auto"/>
+            </w:tcBorders>
+          </w:tcPr>
+          <w:p/>
         </w:tc>
         <w:tc>
           <w:tcPr>
             <w:tcW w:w="3338" w:type="dxa"/>
-          </w:tcPr>
-          <w:p>
-            <w:r>
-              <w:t>Date and time when the referral was received.</w:t>
+            <w:tcBorders>
+              <w:top w:val="single" w:sz="4" w:space="0" w:color="auto"/>
+            </w:tcBorders>
+          </w:tcPr>
+          <w:p>
+            <w:r>
+              <w:t>Unique error referral ID.</w:t>
             </w:r>
           </w:p>
         </w:tc>
@@ -2785,7 +2825,7 @@
           </w:tcPr>
           <w:p>
             <w:r>
-              <w:t>refID</w:t>
+              <w:t>refDate</w:t>
             </w:r>
           </w:p>
         </w:tc>
@@ -2795,7 +2835,7 @@
           </w:tcPr>
           <w:p>
             <w:r>
-              <w:t>SMALLINT</w:t>
+              <w:t>DATE</w:t>
             </w:r>
           </w:p>
         </w:tc>
@@ -2809,31 +2849,13 @@
           <w:tcPr>
             <w:tcW w:w="567" w:type="dxa"/>
           </w:tcPr>
-          <w:p>
-            <w:r>
-              <w:t>FK</w:t>
-            </w:r>
-          </w:p>
+          <w:p/>
         </w:tc>
         <w:tc>
           <w:tcPr>
             <w:tcW w:w="1559" w:type="dxa"/>
           </w:tcPr>
-          <w:p>
-            <w:pPr>
-              <w:rPr>
-                <w:b/>
-                <w:bCs/>
-              </w:rPr>
-            </w:pPr>
-            <w:r>
-              <w:rPr>
-                <w:b/>
-                <w:bCs/>
-              </w:rPr>
-              <w:t>Referrer</w:t>
-            </w:r>
-          </w:p>
+          <w:p/>
         </w:tc>
         <w:tc>
           <w:tcPr>
@@ -2841,7 +2863,7 @@
           </w:tcPr>
           <w:p>
             <w:r>
-              <w:t>Lookup</w:t>
+              <w:t>Format – Short Date.</w:t>
             </w:r>
           </w:p>
         </w:tc>
@@ -2849,7 +2871,11 @@
           <w:tcPr>
             <w:tcW w:w="3338" w:type="dxa"/>
           </w:tcPr>
-          <w:p/>
+          <w:p>
+            <w:r>
+              <w:t>Date and time when the referral was received.</w:t>
+            </w:r>
+          </w:p>
         </w:tc>
       </w:tr>
       <w:tr>
@@ -2866,7 +2892,7 @@
           </w:tcPr>
           <w:p>
             <w:r>
-              <w:t>patNHI</w:t>
+              <w:t>refID</w:t>
             </w:r>
           </w:p>
         </w:tc>
@@ -2876,7 +2902,7 @@
           </w:tcPr>
           <w:p>
             <w:r>
-              <w:t>VARCHAR</w:t>
+              <w:t>SMALLINT</w:t>
             </w:r>
           </w:p>
         </w:tc>
@@ -2884,11 +2910,7 @@
           <w:tcPr>
             <w:tcW w:w="851" w:type="dxa"/>
           </w:tcPr>
-          <w:p>
-            <w:r>
-              <w:t>7</w:t>
-            </w:r>
-          </w:p>
+          <w:p/>
         </w:tc>
         <w:tc>
           <w:tcPr>
@@ -2916,7 +2938,7 @@
                 <w:b/>
                 <w:bCs/>
               </w:rPr>
-              <w:t>Patient</w:t>
+              <w:t>Referrer</w:t>
             </w:r>
           </w:p>
         </w:tc>
@@ -2951,7 +2973,7 @@
           </w:tcPr>
           <w:p>
             <w:r>
-              <w:t>surgID</w:t>
+              <w:t>patNHI</w:t>
             </w:r>
           </w:p>
         </w:tc>
@@ -2961,7 +2983,7 @@
           </w:tcPr>
           <w:p>
             <w:r>
-              <w:t>SMALLINT</w:t>
+              <w:t>VARCHAR</w:t>
             </w:r>
           </w:p>
         </w:tc>
@@ -2969,7 +2991,11 @@
           <w:tcPr>
             <w:tcW w:w="851" w:type="dxa"/>
           </w:tcPr>
-          <w:p/>
+          <w:p>
+            <w:r>
+              <w:t>7</w:t>
+            </w:r>
+          </w:p>
         </w:tc>
         <w:tc>
           <w:tcPr>
@@ -2997,7 +3023,7 @@
                 <w:b/>
                 <w:bCs/>
               </w:rPr>
-              <w:t>Surgeon</w:t>
+              <w:t>Patient</w:t>
             </w:r>
           </w:p>
         </w:tc>
@@ -3032,7 +3058,7 @@
           </w:tcPr>
           <w:p>
             <w:r>
-              <w:t>FSA</w:t>
+              <w:t>surgID</w:t>
             </w:r>
           </w:p>
         </w:tc>
@@ -3042,7 +3068,7 @@
           </w:tcPr>
           <w:p>
             <w:r>
-              <w:t>DATE</w:t>
+              <w:t>SMALLINT</w:t>
             </w:r>
           </w:p>
         </w:tc>
@@ -3056,29 +3082,47 @@
           <w:tcPr>
             <w:tcW w:w="567" w:type="dxa"/>
           </w:tcPr>
-          <w:p/>
+          <w:p>
+            <w:r>
+              <w:t>FK</w:t>
+            </w:r>
+          </w:p>
         </w:tc>
         <w:tc>
           <w:tcPr>
             <w:tcW w:w="1559" w:type="dxa"/>
           </w:tcPr>
-          <w:p/>
+          <w:p>
+            <w:pPr>
+              <w:rPr>
+                <w:b/>
+                <w:bCs/>
+              </w:rPr>
+            </w:pPr>
+            <w:r>
+              <w:rPr>
+                <w:b/>
+                <w:bCs/>
+              </w:rPr>
+              <w:t>Surgeon</w:t>
+            </w:r>
+          </w:p>
         </w:tc>
         <w:tc>
           <w:tcPr>
             <w:tcW w:w="2977" w:type="dxa"/>
           </w:tcPr>
-          <w:p/>
+          <w:p>
+            <w:r>
+              <w:t>Lookup</w:t>
+            </w:r>
+          </w:p>
         </w:tc>
         <w:tc>
           <w:tcPr>
             <w:tcW w:w="3338" w:type="dxa"/>
           </w:tcPr>
-          <w:p>
-            <w:r>
-              <w:t>First specialist appointment date.</w:t>
-            </w:r>
-          </w:p>
+          <w:p/>
         </w:tc>
       </w:tr>
       <w:tr>
@@ -3086,108 +3130,64 @@
           <w:tcPr>
             <w:tcW w:w="1555" w:type="dxa"/>
             <w:vMerge/>
-            <w:tcBorders>
-              <w:bottom w:val="single" w:sz="4" w:space="0" w:color="auto"/>
-            </w:tcBorders>
           </w:tcPr>
           <w:p/>
         </w:tc>
         <w:tc>
           <w:tcPr>
             <w:tcW w:w="1701" w:type="dxa"/>
-            <w:tcBorders>
-              <w:bottom w:val="single" w:sz="4" w:space="0" w:color="auto"/>
-            </w:tcBorders>
-          </w:tcPr>
-          <w:p>
-            <w:r>
-              <w:t>eligible</w:t>
+          </w:tcPr>
+          <w:p>
+            <w:r>
+              <w:t>FSA</w:t>
             </w:r>
           </w:p>
         </w:tc>
         <w:tc>
           <w:tcPr>
             <w:tcW w:w="1842" w:type="dxa"/>
-            <w:tcBorders>
-              <w:bottom w:val="single" w:sz="4" w:space="0" w:color="auto"/>
-            </w:tcBorders>
-          </w:tcPr>
-          <w:p>
-            <w:r>
-              <w:t>BIT</w:t>
+          </w:tcPr>
+          <w:p>
+            <w:r>
+              <w:t>DATE</w:t>
             </w:r>
           </w:p>
         </w:tc>
         <w:tc>
           <w:tcPr>
             <w:tcW w:w="851" w:type="dxa"/>
-            <w:tcBorders>
-              <w:bottom w:val="single" w:sz="4" w:space="0" w:color="auto"/>
-            </w:tcBorders>
           </w:tcPr>
           <w:p/>
         </w:tc>
         <w:tc>
           <w:tcPr>
             <w:tcW w:w="567" w:type="dxa"/>
-            <w:tcBorders>
-              <w:bottom w:val="single" w:sz="4" w:space="0" w:color="auto"/>
-            </w:tcBorders>
           </w:tcPr>
           <w:p/>
         </w:tc>
         <w:tc>
           <w:tcPr>
             <w:tcW w:w="1559" w:type="dxa"/>
-            <w:tcBorders>
-              <w:bottom w:val="single" w:sz="4" w:space="0" w:color="auto"/>
-            </w:tcBorders>
           </w:tcPr>
           <w:p/>
         </w:tc>
         <w:tc>
           <w:tcPr>
             <w:tcW w:w="2977" w:type="dxa"/>
-            <w:tcBorders>
-              <w:bottom w:val="single" w:sz="4" w:space="0" w:color="auto"/>
-            </w:tcBorders>
-          </w:tcPr>
-          <w:p>
-            <w:r>
-              <w:rPr>
-                <w:b/>
-                <w:bCs/>
-              </w:rPr>
-              <w:t>0</w:t>
-            </w:r>
-            <w:r>
-              <w:t xml:space="preserve"> for No, </w:t>
-            </w:r>
-            <w:r>
-              <w:rPr>
-                <w:b/>
-                <w:bCs/>
-              </w:rPr>
-              <w:t>1</w:t>
-            </w:r>
-            <w:r>
-              <w:t xml:space="preserve"> for Yes</w:t>
-            </w:r>
-            <w:r>
-              <w:t>.</w:t>
+          </w:tcPr>
+          <w:p>
+            <w:r>
+              <w:t>Format – Short Date.</w:t>
             </w:r>
           </w:p>
         </w:tc>
         <w:tc>
           <w:tcPr>
             <w:tcW w:w="3338" w:type="dxa"/>
-            <w:tcBorders>
-              <w:bottom w:val="single" w:sz="4" w:space="0" w:color="auto"/>
-            </w:tcBorders>
-          </w:tcPr>
-          <w:p>
-            <w:r>
-              <w:t>Eligibility for Ministry of Health Reporting.</w:t>
+          </w:tcPr>
+          <w:p>
+            <w:r>
+              <w:t>First specialist appointment date.</w:t>
             </w:r>
           </w:p>
         </w:tc>
@@ -3196,99 +3196,109 @@
         <w:tc>
           <w:tcPr>
             <w:tcW w:w="1555" w:type="dxa"/>
-            <w:vMerge w:val="restart"/>
-          </w:tcPr>
-          <w:p>
-            <w:pPr>
-              <w:rPr>
-                <w:b/>
-                <w:bCs/>
-              </w:rPr>
-            </w:pPr>
-            <w:r>
-              <w:rPr>
-                <w:b/>
-                <w:bCs/>
-              </w:rPr>
-              <w:t>ErrorType</w:t>
-            </w:r>
-          </w:p>
+            <w:vMerge/>
+            <w:tcBorders>
+              <w:bottom w:val="single" w:sz="4" w:space="0" w:color="auto"/>
+            </w:tcBorders>
+          </w:tcPr>
+          <w:p/>
         </w:tc>
         <w:tc>
           <w:tcPr>
             <w:tcW w:w="1701" w:type="dxa"/>
-          </w:tcPr>
-          <w:p>
-            <w:pPr>
-              <w:rPr>
-                <w:b/>
-                <w:bCs/>
-              </w:rPr>
-            </w:pPr>
-            <w:r>
-              <w:rPr>
-                <w:b/>
-                <w:bCs/>
-              </w:rPr>
-              <w:t>errorTypeID</w:t>
+            <w:tcBorders>
+              <w:bottom w:val="single" w:sz="4" w:space="0" w:color="auto"/>
+            </w:tcBorders>
+          </w:tcPr>
+          <w:p>
+            <w:r>
+              <w:t>eligible</w:t>
             </w:r>
           </w:p>
         </w:tc>
         <w:tc>
           <w:tcPr>
             <w:tcW w:w="1842" w:type="dxa"/>
-          </w:tcPr>
-          <w:p>
-            <w:r>
-              <w:t>TINYINT</w:t>
+            <w:tcBorders>
+              <w:bottom w:val="single" w:sz="4" w:space="0" w:color="auto"/>
+            </w:tcBorders>
+          </w:tcPr>
+          <w:p>
+            <w:r>
+              <w:t>BIT</w:t>
             </w:r>
           </w:p>
         </w:tc>
         <w:tc>
           <w:tcPr>
             <w:tcW w:w="851" w:type="dxa"/>
+            <w:tcBorders>
+              <w:bottom w:val="single" w:sz="4" w:space="0" w:color="auto"/>
+            </w:tcBorders>
           </w:tcPr>
           <w:p/>
         </w:tc>
         <w:tc>
           <w:tcPr>
             <w:tcW w:w="567" w:type="dxa"/>
-          </w:tcPr>
-          <w:p>
-            <w:pPr>
-              <w:rPr>
-                <w:b/>
-                <w:bCs/>
-              </w:rPr>
-            </w:pPr>
-            <w:r>
-              <w:rPr>
-                <w:b/>
-                <w:bCs/>
-              </w:rPr>
-              <w:t>PK</w:t>
-            </w:r>
-          </w:p>
+            <w:tcBorders>
+              <w:bottom w:val="single" w:sz="4" w:space="0" w:color="auto"/>
+            </w:tcBorders>
+          </w:tcPr>
+          <w:p/>
         </w:tc>
         <w:tc>
           <w:tcPr>
             <w:tcW w:w="1559" w:type="dxa"/>
+            <w:tcBorders>
+              <w:bottom w:val="single" w:sz="4" w:space="0" w:color="auto"/>
+            </w:tcBorders>
           </w:tcPr>
           <w:p/>
         </w:tc>
         <w:tc>
           <w:tcPr>
             <w:tcW w:w="2977" w:type="dxa"/>
-          </w:tcPr>
-          <w:p/>
+            <w:tcBorders>
+              <w:bottom w:val="single" w:sz="4" w:space="0" w:color="auto"/>
+            </w:tcBorders>
+          </w:tcPr>
+          <w:p>
+            <w:r>
+              <w:rPr>
+                <w:b/>
+                <w:bCs/>
+              </w:rPr>
+              <w:t>0</w:t>
+            </w:r>
+            <w:r>
+              <w:t xml:space="preserve"> for No, </w:t>
+            </w:r>
+            <w:r>
+              <w:rPr>
+                <w:b/>
+                <w:bCs/>
+              </w:rPr>
+              <w:t>1</w:t>
+            </w:r>
+            <w:r>
+              <w:t xml:space="preserve"> for Yes</w:t>
+            </w:r>
+            <w:r>
+              <w:t>.</w:t>
+            </w:r>
+          </w:p>
         </w:tc>
         <w:tc>
           <w:tcPr>
             <w:tcW w:w="3338" w:type="dxa"/>
-          </w:tcPr>
-          <w:p>
-            <w:r>
-              <w:t>Unique error type ID.</w:t>
+            <w:tcBorders>
+              <w:bottom w:val="single" w:sz="4" w:space="0" w:color="auto"/>
+            </w:tcBorders>
+          </w:tcPr>
+          <w:p>
+            <w:r>
+              <w:t>Eligibility for Ministry of Health Reporting.</w:t>
             </w:r>
           </w:p>
         </w:tc>
@@ -3296,6 +3306,122 @@
       <w:tr>
         <w:tc>
           <w:tcPr>
+            <w:tcW w:w="14390" w:type="dxa"/>
+            <w:gridSpan w:val="8"/>
+            <w:tcBorders>
+              <w:top w:val="single" w:sz="4" w:space="0" w:color="auto"/>
+              <w:left w:val="nil"/>
+              <w:bottom w:val="single" w:sz="4" w:space="0" w:color="auto"/>
+              <w:right w:val="nil"/>
+            </w:tcBorders>
+          </w:tcPr>
+          <w:p/>
+        </w:tc>
+      </w:tr>
+      <w:tr>
+        <w:tc>
+          <w:tcPr>
+            <w:tcW w:w="1555" w:type="dxa"/>
+            <w:vMerge w:val="restart"/>
+          </w:tcPr>
+          <w:p>
+            <w:pPr>
+              <w:rPr>
+                <w:b/>
+                <w:bCs/>
+              </w:rPr>
+            </w:pPr>
+            <w:r>
+              <w:rPr>
+                <w:b/>
+                <w:bCs/>
+              </w:rPr>
+              <w:t>ErrorType</w:t>
+            </w:r>
+          </w:p>
+        </w:tc>
+        <w:tc>
+          <w:tcPr>
+            <w:tcW w:w="1701" w:type="dxa"/>
+          </w:tcPr>
+          <w:p>
+            <w:pPr>
+              <w:rPr>
+                <w:b/>
+                <w:bCs/>
+              </w:rPr>
+            </w:pPr>
+            <w:r>
+              <w:rPr>
+                <w:b/>
+                <w:bCs/>
+              </w:rPr>
+              <w:t>errorTypeID</w:t>
+            </w:r>
+          </w:p>
+        </w:tc>
+        <w:tc>
+          <w:tcPr>
+            <w:tcW w:w="1842" w:type="dxa"/>
+          </w:tcPr>
+          <w:p>
+            <w:r>
+              <w:t>TINYINT</w:t>
+            </w:r>
+          </w:p>
+        </w:tc>
+        <w:tc>
+          <w:tcPr>
+            <w:tcW w:w="851" w:type="dxa"/>
+          </w:tcPr>
+          <w:p/>
+        </w:tc>
+        <w:tc>
+          <w:tcPr>
+            <w:tcW w:w="567" w:type="dxa"/>
+          </w:tcPr>
+          <w:p>
+            <w:pPr>
+              <w:rPr>
+                <w:b/>
+                <w:bCs/>
+              </w:rPr>
+            </w:pPr>
+            <w:r>
+              <w:rPr>
+                <w:b/>
+                <w:bCs/>
+              </w:rPr>
+              <w:t>PK</w:t>
+            </w:r>
+          </w:p>
+        </w:tc>
+        <w:tc>
+          <w:tcPr>
+            <w:tcW w:w="1559" w:type="dxa"/>
+          </w:tcPr>
+          <w:p/>
+        </w:tc>
+        <w:tc>
+          <w:tcPr>
+            <w:tcW w:w="2977" w:type="dxa"/>
+          </w:tcPr>
+          <w:p/>
+        </w:tc>
+        <w:tc>
+          <w:tcPr>
+            <w:tcW w:w="3338" w:type="dxa"/>
+          </w:tcPr>
+          <w:p>
+            <w:r>
+              <w:t>Unique error type ID.</w:t>
+            </w:r>
+          </w:p>
+        </w:tc>
+      </w:tr>
+      <w:tr>
+        <w:tc>
+          <w:tcPr>
             <w:tcW w:w="1555" w:type="dxa"/>
             <w:vMerge/>
             <w:tcBorders>
@@ -3400,6 +3526,20 @@
               <w:t>Name of the attribute where error happen.</w:t>
             </w:r>
           </w:p>
+        </w:tc>
+      </w:tr>
+      <w:tr>
+        <w:tc>
+          <w:tcPr>
+            <w:tcW w:w="14390" w:type="dxa"/>
+            <w:gridSpan w:val="8"/>
+            <w:tcBorders>
+              <w:left w:val="nil"/>
+              <w:bottom w:val="single" w:sz="4" w:space="0" w:color="auto"/>
+              <w:right w:val="nil"/>
+            </w:tcBorders>
+          </w:tcPr>
+          <w:p/>
         </w:tc>
       </w:tr>
       <w:tr>
@@ -4192,7 +4332,7 @@
   <w:style w:type="paragraph" w:default="1" w:styleId="Normal">
     <w:name w:val="Normal"/>
     <w:qFormat/>
-    <w:rsid w:val="00677A7D"/>
+    <w:rsid w:val="00F73399"/>
   </w:style>
   <w:style w:type="character" w:default="1" w:styleId="DefaultParagraphFont">
     <w:name w:val="Default Paragraph Font"/>

</xml_diff>